<commit_message>
Changes Test Cases word
</commit_message>
<xml_diff>
--- a/test-documentation/Тест сьюит Создание Покупателя.docx
+++ b/test-documentation/Тест сьюит Создание Покупателя.docx
@@ -692,7 +692,13 @@
           </w:tcPr>
           <w:p>
             <w:r>
-              <w:t xml:space="preserve">Сортировка покупателей по имени по возрастанию </w:t>
+              <w:t xml:space="preserve">Сортировка покупателей по имени по </w:t>
+            </w:r>
+            <w:r>
+              <w:t>убыванию</w:t>
+            </w:r>
+            <w:r>
+              <w:t xml:space="preserve"> </w:t>
             </w:r>
           </w:p>
         </w:tc>
@@ -743,21 +749,6 @@
             <w:r>
               <w:t xml:space="preserve"> покупателей</w:t>
             </w:r>
-            <w:r>
-              <w:t xml:space="preserve"> содержащие в своем имени как мининум один символ – </w:t>
-            </w:r>
-            <w:r>
-              <w:t>“</w:t>
-            </w:r>
-            <w:r>
-              <w:rPr>
-                <w:lang w:val="en-US"/>
-              </w:rPr>
-              <w:t>A</w:t>
-            </w:r>
-            <w:r>
-              <w:t>”</w:t>
-            </w:r>
           </w:p>
         </w:tc>
         <w:tc>
@@ -804,89 +795,6 @@
             </w:r>
             <w:r>
               <w:t xml:space="preserve"> покупателя</w:t>
-            </w:r>
-          </w:p>
-        </w:tc>
-      </w:tr>
-      <w:tr>
-        <w:trPr>
-          <w:trHeight w:val="1110"/>
-        </w:trPr>
-        <w:tc>
-          <w:tcPr>
-            <w:tcW w:w="2168" w:type="dxa"/>
-            <w:vMerge/>
-          </w:tcPr>
-          <w:p/>
-        </w:tc>
-        <w:tc>
-          <w:tcPr>
-            <w:tcW w:w="1014" w:type="dxa"/>
-            <w:vMerge/>
-          </w:tcPr>
-          <w:p/>
-        </w:tc>
-        <w:tc>
-          <w:tcPr>
-            <w:tcW w:w="5692" w:type="dxa"/>
-            <w:vMerge/>
-          </w:tcPr>
-          <w:p/>
-        </w:tc>
-        <w:tc>
-          <w:tcPr>
-            <w:tcW w:w="2920" w:type="dxa"/>
-          </w:tcPr>
-          <w:p>
-            <w:r>
-              <w:t xml:space="preserve">2. Заполнить поле </w:t>
-            </w:r>
-            <w:r>
-              <w:t>поиска покупателей Символом который содержится в их имени</w:t>
-            </w:r>
-          </w:p>
-        </w:tc>
-        <w:tc>
-          <w:tcPr>
-            <w:tcW w:w="1787" w:type="dxa"/>
-          </w:tcPr>
-          <w:p>
-            <w:r>
-              <w:t xml:space="preserve">Символом который содержится в имени  покупателей, </w:t>
-            </w:r>
-            <w:r>
-              <w:lastRenderedPageBreak/>
-              <w:t>например:</w:t>
-            </w:r>
-            <w:r>
-              <w:br/>
-            </w:r>
-            <w:r>
-              <w:rPr>
-                <w:lang w:val="en-US"/>
-              </w:rPr>
-              <w:t>A</w:t>
-            </w:r>
-          </w:p>
-        </w:tc>
-        <w:tc>
-          <w:tcPr>
-            <w:tcW w:w="2062" w:type="dxa"/>
-          </w:tcPr>
-          <w:p>
-            <w:r>
-              <w:lastRenderedPageBreak/>
-              <w:t xml:space="preserve">В таблице отображаются покупатели содержащие </w:t>
-            </w:r>
-            <w:r>
-              <w:lastRenderedPageBreak/>
-              <w:t xml:space="preserve">имени символ </w:t>
-            </w:r>
-            <w:r>
-              <w:rPr>
-                <w:lang w:val="en-US"/>
-              </w:rPr>
-              <w:t>A</w:t>
             </w:r>
           </w:p>
         </w:tc>
@@ -922,7 +830,7 @@
           </w:tcPr>
           <w:p>
             <w:r>
-              <w:t>3</w:t>
+              <w:t>2</w:t>
             </w:r>
             <w:r>
               <w:t xml:space="preserve">. </w:t>
@@ -968,6 +876,7 @@
               <w:rPr>
                 <w:lang w:val="en-US"/>
               </w:rPr>
+              <w:lastRenderedPageBreak/>
               <w:t>A</w:t>
             </w:r>
             <w:r>
@@ -983,7 +892,10 @@
               <w:t xml:space="preserve"> </w:t>
             </w:r>
             <w:r>
-              <w:t>по возрастанию</w:t>
+              <w:t xml:space="preserve">по </w:t>
+            </w:r>
+            <w:r>
+              <w:t>убыванию</w:t>
             </w:r>
           </w:p>
         </w:tc>
@@ -1143,7 +1055,19 @@
               <w:t xml:space="preserve"> 1</w:t>
             </w:r>
             <w:r>
-              <w:t xml:space="preserve"> ранее добавленных покупателей </w:t>
+              <w:t xml:space="preserve"> ранее добавленны</w:t>
+            </w:r>
+            <w:r>
+              <w:t>й</w:t>
+            </w:r>
+            <w:r>
+              <w:t xml:space="preserve"> покупател</w:t>
+            </w:r>
+            <w:r>
+              <w:t>ь</w:t>
+            </w:r>
+            <w:r>
+              <w:t xml:space="preserve"> </w:t>
             </w:r>
           </w:p>
         </w:tc>
@@ -1246,14 +1170,7 @@
               <w:rPr>
                 <w:lang w:val="en-US"/>
               </w:rPr>
-              <w:t>FirstName1,</w:t>
-            </w:r>
-            <w:r>
-              <w:rPr>
-                <w:lang w:val="en-US"/>
-              </w:rPr>
-              <w:br/>
-              <w:t>FirstName2</w:t>
+              <w:t>Hermione</w:t>
             </w:r>
           </w:p>
         </w:tc>

</xml_diff>